<commit_message>
Primera actualizacion agosto - incorporacion de la base de datos neo4j en formato backup
</commit_message>
<xml_diff>
--- a/Entrega Final Portafolio de Proyectos.docx
+++ b/Entrega Final Portafolio de Proyectos.docx
@@ -3708,7 +3708,46 @@
       </w:r>
       <w:proofErr w:type="spellEnd"/>
       <w:r>
-        <w:t>), se optó por implementar una base de datos de grafos. Se utilizó Neo4j Aura, una plataforma de base de datos de grafos como servicio, debido a su escalabilidad y su capacidad inherente para modelar y consultar datos relacionales en forma de grafos, lo cual es fundamental para la generación posterior de representaciones vectoriales geoespaciales. Esta etapa sentó las bases para el análisis contextual de las propiedades, permitiendo una representación más rica del entorno geográfico.</w:t>
+        <w:t xml:space="preserve">), se optó por implementar una base de datos de grafos. </w:t>
+      </w:r>
+      <w:r>
+        <w:t xml:space="preserve">Se utilizó </w:t>
+      </w:r>
+      <w:r>
+        <w:rPr>
+          <w:b/>
+          <w:bCs/>
+        </w:rPr>
+        <w:t>Neo4j Desktop</w:t>
+      </w:r>
+      <w:r>
+        <w:t xml:space="preserve"> para la gestión de la base de datos de grafos. Aunque inicialmente se consideró </w:t>
+      </w:r>
+      <w:r>
+        <w:rPr>
+          <w:b/>
+          <w:bCs/>
+        </w:rPr>
+        <w:t>Neo4j Aura</w:t>
+      </w:r>
+      <w:r>
+        <w:t xml:space="preserve"> por su escalabilidad y facilidad de uso, se optó por la versión local debido a limitaciones de capacidad en su plan gratuito. La elección de </w:t>
+      </w:r>
+      <w:r>
+        <w:rPr>
+          <w:b/>
+          <w:bCs/>
+        </w:rPr>
+        <w:t>Neo4j</w:t>
+      </w:r>
+      <w:r>
+        <w:t xml:space="preserve"> se mantuvo por su capacidad inherente para modelar y consultar datos relacionales en forma de grafos, lo cual es fundamental para la generación posterior de representaciones vectoriales geoespaciales.</w:t>
+      </w:r>
+      <w:r>
+        <w:t xml:space="preserve"> </w:t>
+      </w:r>
+      <w:r>
+        <w:t>Esta etapa sentó las bases para el análisis contextual de las propiedades, permitiendo una representación más rica del entorno geográfico.</w:t>
       </w:r>
     </w:p>
     <w:p>
@@ -3734,7 +3773,7 @@
         <w:t xml:space="preserve">: </w:t>
       </w:r>
       <w:r>
-        <w:t xml:space="preserve">La carga de los datos preprocesados en la base de datos de grafos Neo4j Aura se realizó de forma programática. Utilizando un </w:t>
+        <w:t xml:space="preserve">La carga de los datos preprocesados en la base de datos de grafos Neo4j se realizó de forma programática. Utilizando un </w:t>
       </w:r>
       <w:proofErr w:type="gramStart"/>
       <w:r>
@@ -3856,6 +3895,7 @@
         </w:numPr>
       </w:pPr>
       <w:r>
+        <w:lastRenderedPageBreak/>
         <w:t xml:space="preserve">Ajustes finales al </w:t>
       </w:r>
       <w:proofErr w:type="spellStart"/>
@@ -3880,7 +3920,6 @@
       </w:pPr>
       <w:bookmarkStart w:id="9" w:name="_Toc201891361"/>
       <w:r>
-        <w:lastRenderedPageBreak/>
         <w:t>Selección y creación de los modelos predictores</w:t>
       </w:r>
       <w:r>
@@ -4244,7 +4283,14 @@
         <w:rPr>
           <w:lang w:val="es-ES"/>
         </w:rPr>
-        <w:t>. La naturaleza progresiva de esta fase permitió iniciar el procesamiento de datos georreferenciales de forma concurrente.</w:t>
+        <w:t xml:space="preserve">. La naturaleza progresiva de esta fase </w:t>
+      </w:r>
+      <w:r>
+        <w:rPr>
+          <w:lang w:val="es-ES"/>
+        </w:rPr>
+        <w:lastRenderedPageBreak/>
+        <w:t>permitió iniciar el procesamiento de datos georreferenciales de forma concurrente.</w:t>
       </w:r>
     </w:p>
     <w:p>
@@ -4263,7 +4309,6 @@
           <w:bCs/>
           <w:lang w:val="es-ES"/>
         </w:rPr>
-        <w:lastRenderedPageBreak/>
         <w:t>Entregable:</w:t>
       </w:r>
       <w:r>
@@ -4964,6 +5009,7 @@
           <w:bCs/>
           <w:lang w:val="es-ES"/>
         </w:rPr>
+        <w:lastRenderedPageBreak/>
         <w:t>Entregable:</w:t>
       </w:r>
       <w:r>
@@ -5015,7 +5061,6 @@
           <w:bCs/>
           <w:lang w:val="es-ES"/>
         </w:rPr>
-        <w:lastRenderedPageBreak/>
         <w:t xml:space="preserve">Fase 2: Construcción del Grafo, Generación e Integración de </w:t>
       </w:r>
       <w:proofErr w:type="spellStart"/>
@@ -5129,7 +5174,7 @@
         <w:rPr>
           <w:lang w:val="es-ES"/>
         </w:rPr>
-        <w:t>) a la base de datos de grafos en Neo4j Aura se completó exitosamente a fines de junio.</w:t>
+        <w:t>) a la base de datos de grafos en Neo4j se completó exitosamente a fines de junio.</w:t>
       </w:r>
     </w:p>
     <w:p>
@@ -5209,7 +5254,7 @@
         <w:rPr>
           <w:lang w:val="es-ES"/>
         </w:rPr>
-        <w:t xml:space="preserve"> (ej., proximidad, categoría) dentro de Neo4j Aura. Definición de los pesos de las aristas (distancias o relevancia).</w:t>
+        <w:t xml:space="preserve"> (ej., proximidad, categoría) dentro de Neo4j. Definición de los pesos de las aristas (distancias o relevancia).</w:t>
       </w:r>
     </w:p>
     <w:p>
@@ -5596,6 +5641,7 @@
           <w:bCs/>
           <w:lang w:val="es-ES"/>
         </w:rPr>
+        <w:lastRenderedPageBreak/>
         <w:t>Entregable:</w:t>
       </w:r>
       <w:r>
@@ -5631,7 +5677,6 @@
           <w:bCs/>
           <w:lang w:val="es-ES"/>
         </w:rPr>
-        <w:lastRenderedPageBreak/>
         <w:t>Fase 3: Modelado Predictivo y Selección del Modelo (</w:t>
       </w:r>
       <w:proofErr w:type="gramStart"/>
@@ -6128,6 +6173,7 @@
           <w:bCs/>
           <w:lang w:val="es-ES"/>
         </w:rPr>
+        <w:lastRenderedPageBreak/>
         <w:t>Fase 4: Redacción y Presentación del Documento de Tesis (</w:t>
       </w:r>
       <w:proofErr w:type="gramStart"/>
@@ -6219,7 +6265,6 @@
           <w:bCs/>
           <w:lang w:val="es-ES"/>
         </w:rPr>
-        <w:lastRenderedPageBreak/>
         <w:t>Duración:</w:t>
       </w:r>
       <w:r>
@@ -6475,7 +6520,6 @@
       </w:pPr>
       <w:bookmarkStart w:id="11" w:name="_Toc201891363"/>
       <w:r>
-        <w:lastRenderedPageBreak/>
         <w:t>Desarrollo</w:t>
       </w:r>
       <w:bookmarkEnd w:id="11"/>
@@ -6861,6 +6905,7 @@
               <w:rPr>
                 <w:rFonts w:ascii="Courier New" w:hAnsi="Courier New" w:cs="Courier New"/>
               </w:rPr>
+              <w:lastRenderedPageBreak/>
               <w:t>dormitorios</w:t>
             </w:r>
           </w:p>
@@ -6927,11 +6972,7 @@
               <w:ind w:left="0"/>
             </w:pPr>
             <w:r>
-              <w:t xml:space="preserve">Columna binaria (0 o 1) que indica si el dato de </w:t>
-            </w:r>
-            <w:r>
-              <w:lastRenderedPageBreak/>
-              <w:t>"dormitorios" era originalmente un valor faltante antes de la imputación.</w:t>
+              <w:t>Columna binaria (0 o 1) que indica si el dato de "dormitorios" era originalmente un valor faltante antes de la imputación.</w:t>
             </w:r>
           </w:p>
         </w:tc>
@@ -6945,7 +6986,6 @@
               <w:ind w:left="0"/>
             </w:pPr>
             <w:r>
-              <w:lastRenderedPageBreak/>
               <w:t>int64</w:t>
             </w:r>
           </w:p>
@@ -7342,6 +7382,7 @@
               <w:rPr>
                 <w:rFonts w:ascii="Courier New" w:hAnsi="Courier New" w:cs="Courier New"/>
               </w:rPr>
+              <w:lastRenderedPageBreak/>
               <w:t>Or_O</w:t>
             </w:r>
             <w:proofErr w:type="spellEnd"/>
@@ -7412,11 +7453,7 @@
               <w:ind w:left="0"/>
             </w:pPr>
             <w:r>
-              <w:t xml:space="preserve">Columna binaria que indica si el dato de "orientación" era </w:t>
-            </w:r>
-            <w:r>
-              <w:lastRenderedPageBreak/>
-              <w:t>originalmente un valor faltante.</w:t>
+              <w:t>Columna binaria que indica si el dato de "orientación" era originalmente un valor faltante.</w:t>
             </w:r>
           </w:p>
         </w:tc>
@@ -7430,7 +7467,6 @@
               <w:ind w:left="0"/>
             </w:pPr>
             <w:r>
-              <w:lastRenderedPageBreak/>
               <w:t>int64</w:t>
             </w:r>
           </w:p>
@@ -7832,6 +7868,7 @@
               <w:rPr>
                 <w:rFonts w:ascii="Courier New" w:hAnsi="Courier New" w:cs="Courier New"/>
               </w:rPr>
+              <w:lastRenderedPageBreak/>
               <w:t>flag_Monoambiente</w:t>
             </w:r>
             <w:proofErr w:type="spellEnd"/>
@@ -7884,7 +7921,6 @@
               <w:rPr>
                 <w:rFonts w:ascii="Courier New" w:hAnsi="Courier New" w:cs="Courier New"/>
               </w:rPr>
-              <w:lastRenderedPageBreak/>
               <w:t>flag_Loft</w:t>
             </w:r>
             <w:proofErr w:type="spellEnd"/>
@@ -8440,6 +8476,7 @@
               <w:rPr>
                 <w:rFonts w:ascii="Courier New" w:hAnsi="Courier New" w:cs="Courier New"/>
               </w:rPr>
+              <w:lastRenderedPageBreak/>
               <w:t>latitude</w:t>
             </w:r>
             <w:proofErr w:type="spellEnd"/>
@@ -8514,7 +8551,6 @@
                 <w:i/>
                 <w:iCs/>
               </w:rPr>
-              <w:lastRenderedPageBreak/>
               <w:t>"restaurant", "</w:t>
             </w:r>
             <w:proofErr w:type="spellStart"/>
@@ -8615,7 +8651,6 @@
             </w:pPr>
             <w:proofErr w:type="spellStart"/>
             <w:r>
-              <w:lastRenderedPageBreak/>
               <w:t>object</w:t>
             </w:r>
             <w:proofErr w:type="spellEnd"/>
@@ -9141,7 +9176,11 @@
         <w:t>UTM (Universal Transverse Mercator), específicamente en la zona 19S (EPSG:32719)</w:t>
       </w:r>
       <w:r>
-        <w:t>, con unidades en metros. La estandarización de estas coordenadas se describe en la sección de preprocesamiento.</w:t>
+        <w:t xml:space="preserve">, con unidades en </w:t>
+      </w:r>
+      <w:r>
+        <w:lastRenderedPageBreak/>
+        <w:t>metros. La estandarización de estas coordenadas se describe en la sección de preprocesamiento.</w:t>
       </w:r>
     </w:p>
     <w:p>
@@ -9159,11 +9198,7 @@
         <w:t xml:space="preserve"> </w:t>
       </w:r>
       <w:r>
-        <w:t xml:space="preserve">Similarmente, los datos de las estaciones de Metro fueron obtenidos </w:t>
-      </w:r>
-      <w:r>
-        <w:lastRenderedPageBreak/>
-        <w:t xml:space="preserve">de la plataforma </w:t>
+        <w:t xml:space="preserve">Similarmente, los datos de las estaciones de Metro fueron obtenidos de la plataforma </w:t>
       </w:r>
       <w:r>
         <w:rPr>
@@ -9642,6 +9677,7 @@
           <w:b/>
           <w:bCs/>
         </w:rPr>
+        <w:lastRenderedPageBreak/>
         <w:t>Cypher</w:t>
       </w:r>
       <w:proofErr w:type="spellEnd"/>
@@ -9685,7 +9721,6 @@
         </w:numPr>
       </w:pPr>
       <w:r>
-        <w:lastRenderedPageBreak/>
         <w:t>Librerías Clave de Python:</w:t>
       </w:r>
     </w:p>
@@ -10065,6 +10100,7 @@
           <w:b/>
           <w:bCs/>
         </w:rPr>
+        <w:lastRenderedPageBreak/>
         <w:t>Para Geoprocesamiento</w:t>
       </w:r>
     </w:p>
@@ -10110,7 +10146,6 @@
           <w:b/>
           <w:bCs/>
         </w:rPr>
-        <w:lastRenderedPageBreak/>
         <w:t>Para Bases de Datos de Grafos</w:t>
       </w:r>
     </w:p>
@@ -10138,7 +10173,13 @@
         <w:t xml:space="preserve"> oficial): </w:t>
       </w:r>
       <w:r>
-        <w:t>Proporciona la interfaz en Python para interactuar programáticamente con la base de datos Neo4j Aura, facilitando la carga masiva de nodos y la creación de relaciones.</w:t>
+        <w:t xml:space="preserve">Proporciona la interfaz en Python para interactuar programáticamente con la base de datos Neo4j </w:t>
+      </w:r>
+      <w:r>
+        <w:t>Desktop</w:t>
+      </w:r>
+      <w:r>
+        <w:t>, facilitando la carga masiva de nodos y la creación de relaciones.</w:t>
       </w:r>
     </w:p>
     <w:p>
@@ -10338,15 +10379,20 @@
         </w:numPr>
       </w:pPr>
       <w:r>
-        <w:t>Neo4j Aura: Instancia de base de datos de grafos basada en la nube (</w:t>
-      </w:r>
-      <w:proofErr w:type="spellStart"/>
-      <w:r>
-        <w:t>DBaaS</w:t>
-      </w:r>
-      <w:proofErr w:type="spellEnd"/>
-      <w:r>
-        <w:t xml:space="preserve">), seleccionada para almacenar y gestionar el grafo de propiedades y </w:t>
+        <w:t xml:space="preserve">Neo4j </w:t>
+      </w:r>
+      <w:r>
+        <w:t>Desktop</w:t>
+      </w:r>
+      <w:r>
+        <w:rPr>
+          <w:b/>
+          <w:bCs/>
+        </w:rPr>
+        <w:t>:</w:t>
+      </w:r>
+      <w:r>
+        <w:t xml:space="preserve"> Entorno de base de datos de grafos instalado localmente. Se seleccionó para almacenar y gestionar el grafo de propiedades y </w:t>
       </w:r>
       <w:proofErr w:type="spellStart"/>
       <w:r>
@@ -10354,7 +10400,7 @@
       </w:r>
       <w:proofErr w:type="spellEnd"/>
       <w:r>
-        <w:t>. Aura ofrece un entorno escalable y administrado, eliminando la necesidad de gestionar la infraestructura de la base de datos localmente.</w:t>
+        <w:t xml:space="preserve"> después de encontrar limitaciones de capacidad en la versión gratuita de Neo4j Aura. Neo4j Desktop ofrece la misma funcionalidad central para el modelado de grafos, permitiendo el desarrollo y la gestión del proyecto de forma autónoma.</w:t>
       </w:r>
     </w:p>
     <w:p>
@@ -10421,7 +10467,11 @@
       </w:r>
       <w:proofErr w:type="spellEnd"/>
       <w:r>
-        <w:t xml:space="preserve"> de servicios generales asociados a cada propiedad y, potencialmente, para la visualización o cálculo de rutas y distancias.</w:t>
+        <w:t xml:space="preserve"> de servicios generales asociados a cada </w:t>
+      </w:r>
+      <w:r>
+        <w:lastRenderedPageBreak/>
+        <w:t>propiedad y, potencialmente, para la visualización o cálculo de rutas y distancias.</w:t>
       </w:r>
     </w:p>
     <w:p>
@@ -10504,7 +10554,6 @@
         </w:numPr>
       </w:pPr>
       <w:r>
-        <w:lastRenderedPageBreak/>
         <w:t xml:space="preserve">Visual Studio </w:t>
       </w:r>
       <w:proofErr w:type="spellStart"/>
@@ -10528,7 +10577,13 @@
         </w:numPr>
       </w:pPr>
       <w:r>
-        <w:t xml:space="preserve">Plataforma de Neo4j Aura: Interfaz web para la administración de la base de datos de grafos, la ejecución de consultas </w:t>
+        <w:t xml:space="preserve">Plataforma de Neo4j </w:t>
+      </w:r>
+      <w:r>
+        <w:t>Desktop</w:t>
+      </w:r>
+      <w:r>
+        <w:t xml:space="preserve">: Interfaz web para la administración de la base de datos de grafos, la ejecución de consultas </w:t>
       </w:r>
       <w:proofErr w:type="spellStart"/>
       <w:r>
@@ -10697,7 +10752,11 @@
       </w:r>
       <w:proofErr w:type="spellEnd"/>
       <w:r>
-        <w:t xml:space="preserve"> surgió de una limitación impuesta por el portal web. Las búsquedas de departamentos usados mostraban un máximo de 48 publicaciones por página, con un límite de 42 páginas por búsqueda, lo que resultaba en un máximo de 2.016 publicaciones visibles por criterio de búsqueda. Sin embargo, el total de publicaciones disponibles para ciertos criterios podía exceder significativamente este límite (al momento del </w:t>
+        <w:t xml:space="preserve"> surgió de una limitación impuesta por el portal web. Las búsquedas de departamentos usados mostraban un máximo de 48 publicaciones por página, con un límite de 42 páginas por búsqueda, lo que resultaba en </w:t>
+      </w:r>
+      <w:r>
+        <w:lastRenderedPageBreak/>
+        <w:t xml:space="preserve">un máximo de 2.016 publicaciones visibles por criterio de búsqueda. Sin embargo, el total de publicaciones disponibles para ciertos criterios podía exceder significativamente este límite (al momento del </w:t>
       </w:r>
       <w:proofErr w:type="spellStart"/>
       <w:r>
@@ -10724,151 +10783,148 @@
         <w:ind w:left="1728"/>
       </w:pPr>
       <w:r>
-        <w:t xml:space="preserve">Para superar esta restricción y acceder a la mayor cantidad posible de publicaciones, se llevó a cabo un estudio de la estructura de las URL </w:t>
-      </w:r>
+        <w:t>Para superar esta restricción y acceder a la mayor cantidad posible de publicaciones, se llevó a cabo un estudio de la estructura de las URL del portal, identificando las secciones correspondientes a los filtros de búsqueda. Esto permitió definir una serie de filtros combinados que desglosaran el total de publicaciones en "</w:t>
+      </w:r>
+      <w:proofErr w:type="spellStart"/>
+      <w:r>
+        <w:rPr>
+          <w:i/>
+          <w:iCs/>
+        </w:rPr>
+        <w:t>batches</w:t>
+      </w:r>
+      <w:proofErr w:type="spellEnd"/>
+      <w:r>
+        <w:t>" de menos de 2.016 resultados. Estos filtros generalmente consistieron en la especificación progresiva de la ubicación geográfica (región, comuna, sector, etc.). Por ejemplo, si una región presentaba demasiadas publicaciones, se acotaba a una comuna específica; si la comuna aún superaba el límite, se subdividía por sector.</w:t>
+      </w:r>
+    </w:p>
+    <w:p>
+      <w:pPr>
+        <w:pStyle w:val="Prrafodelista"/>
+        <w:ind w:left="1728"/>
+      </w:pPr>
+    </w:p>
+    <w:p>
+      <w:pPr>
+        <w:pStyle w:val="Prrafodelista"/>
+        <w:ind w:left="1728"/>
+      </w:pPr>
+      <w:r>
+        <w:t xml:space="preserve">En los casos, muy escasos, donde incluso las búsquedas más específicas excedían los 2.016 resultados, se incorporó un filtro de ordenamiento de publicaciones. Esto permitió obtener un primer </w:t>
+      </w:r>
+      <w:proofErr w:type="spellStart"/>
+      <w:r>
+        <w:rPr>
+          <w:i/>
+          <w:iCs/>
+        </w:rPr>
+        <w:t>batch</w:t>
+      </w:r>
+      <w:proofErr w:type="spellEnd"/>
+      <w:r>
+        <w:t xml:space="preserve"> de 2.016 publicaciones ordenadas de mayor a menor precio, y un segundo </w:t>
+      </w:r>
+      <w:proofErr w:type="spellStart"/>
+      <w:r>
+        <w:rPr>
+          <w:i/>
+          <w:iCs/>
+        </w:rPr>
+        <w:t>batch</w:t>
+      </w:r>
+      <w:proofErr w:type="spellEnd"/>
+      <w:r>
+        <w:t xml:space="preserve"> de 2.016 publicaciones ordenadas de menor a mayor precio. Adicionalmente, se implementó una "tercera lógica" para manejar un número muy limitado de filtros específicos que presentaban una estructura de URL diferente.</w:t>
+      </w:r>
+    </w:p>
+    <w:p>
+      <w:pPr>
+        <w:pStyle w:val="Prrafodelista"/>
+        <w:ind w:left="1728"/>
+      </w:pPr>
+    </w:p>
+    <w:p>
+      <w:pPr>
+        <w:pStyle w:val="Prrafodelista"/>
+        <w:ind w:left="1728"/>
+      </w:pPr>
+      <w:r>
+        <w:t xml:space="preserve">Mediante esta estrategia, se logró recolectar inicialmente más de 78.000 links. La lógica de </w:t>
+      </w:r>
+      <w:proofErr w:type="spellStart"/>
+      <w:r>
+        <w:rPr>
+          <w:i/>
+          <w:iCs/>
+        </w:rPr>
+        <w:t>batching</w:t>
+      </w:r>
+      <w:proofErr w:type="spellEnd"/>
+      <w:r>
+        <w:t xml:space="preserve"> con filtros podía generar algunos </w:t>
+      </w:r>
+      <w:proofErr w:type="gramStart"/>
+      <w:r>
+        <w:t>links</w:t>
+      </w:r>
+      <w:proofErr w:type="gramEnd"/>
+      <w:r>
+        <w:t xml:space="preserve"> duplicados, los cuales fueron eliminados posteriormente, resultando en un </w:t>
+      </w:r>
+      <w:proofErr w:type="spellStart"/>
+      <w:r>
+        <w:rPr>
+          <w:i/>
+          <w:iCs/>
+        </w:rPr>
+        <w:t>dataset</w:t>
+      </w:r>
+      <w:proofErr w:type="spellEnd"/>
+      <w:r>
+        <w:t xml:space="preserve"> de aproximadamente 58.000 </w:t>
+      </w:r>
+      <w:proofErr w:type="spellStart"/>
+      <w:r>
+        <w:t>URLs</w:t>
+      </w:r>
+      <w:proofErr w:type="spellEnd"/>
+      <w:r>
+        <w:t xml:space="preserve"> únicas. Finalmente, el alcance del proyecto se restringió a propiedades en Santiago, reduciendo este conjunto a cerca de 26.400 </w:t>
+      </w:r>
+      <w:proofErr w:type="spellStart"/>
+      <w:r>
+        <w:t>URLs</w:t>
+      </w:r>
+      <w:proofErr w:type="spellEnd"/>
+      <w:r>
+        <w:t xml:space="preserve">, las cuales serían procesadas en la siguiente etapa. La reducción final del </w:t>
+      </w:r>
+      <w:proofErr w:type="spellStart"/>
+      <w:r>
+        <w:rPr>
+          <w:i/>
+          <w:iCs/>
+        </w:rPr>
+        <w:t>dataset</w:t>
+      </w:r>
+      <w:proofErr w:type="spellEnd"/>
+      <w:r>
+        <w:t xml:space="preserve"> se realizaría en las fases de limpieza posteriores.</w:t>
+      </w:r>
+    </w:p>
+    <w:p>
+      <w:pPr>
+        <w:pStyle w:val="Prrafodelista"/>
+        <w:ind w:left="1728"/>
+      </w:pPr>
+    </w:p>
+    <w:p>
+      <w:pPr>
+        <w:pStyle w:val="Prrafodelista"/>
+        <w:ind w:left="1728"/>
+      </w:pPr>
       <w:r>
         <w:lastRenderedPageBreak/>
-        <w:t>del portal, identificando las secciones correspondientes a los filtros de búsqueda. Esto permitió definir una serie de filtros combinados que desglosaran el total de publicaciones en "</w:t>
-      </w:r>
-      <w:proofErr w:type="spellStart"/>
-      <w:r>
-        <w:rPr>
-          <w:i/>
-          <w:iCs/>
-        </w:rPr>
-        <w:t>batches</w:t>
-      </w:r>
-      <w:proofErr w:type="spellEnd"/>
-      <w:r>
-        <w:t>" de menos de 2.016 resultados. Estos filtros generalmente consistieron en la especificación progresiva de la ubicación geográfica (región, comuna, sector, etc.). Por ejemplo, si una región presentaba demasiadas publicaciones, se acotaba a una comuna específica; si la comuna aún superaba el límite, se subdividía por sector.</w:t>
-      </w:r>
-    </w:p>
-    <w:p>
-      <w:pPr>
-        <w:pStyle w:val="Prrafodelista"/>
-        <w:ind w:left="1728"/>
-      </w:pPr>
-    </w:p>
-    <w:p>
-      <w:pPr>
-        <w:pStyle w:val="Prrafodelista"/>
-        <w:ind w:left="1728"/>
-      </w:pPr>
-      <w:r>
-        <w:t xml:space="preserve">En los casos, muy escasos, donde incluso las búsquedas más específicas excedían los 2.016 resultados, se incorporó un filtro de ordenamiento de publicaciones. Esto permitió obtener un primer </w:t>
-      </w:r>
-      <w:proofErr w:type="spellStart"/>
-      <w:r>
-        <w:rPr>
-          <w:i/>
-          <w:iCs/>
-        </w:rPr>
-        <w:t>batch</w:t>
-      </w:r>
-      <w:proofErr w:type="spellEnd"/>
-      <w:r>
-        <w:t xml:space="preserve"> de 2.016 publicaciones ordenadas de mayor a menor precio, y un segundo </w:t>
-      </w:r>
-      <w:proofErr w:type="spellStart"/>
-      <w:r>
-        <w:rPr>
-          <w:i/>
-          <w:iCs/>
-        </w:rPr>
-        <w:t>batch</w:t>
-      </w:r>
-      <w:proofErr w:type="spellEnd"/>
-      <w:r>
-        <w:t xml:space="preserve"> de 2.016 publicaciones ordenadas de menor a mayor precio. Adicionalmente, se implementó una "tercera lógica" para manejar un número muy limitado de filtros específicos que presentaban una estructura de URL diferente.</w:t>
-      </w:r>
-    </w:p>
-    <w:p>
-      <w:pPr>
-        <w:pStyle w:val="Prrafodelista"/>
-        <w:ind w:left="1728"/>
-      </w:pPr>
-    </w:p>
-    <w:p>
-      <w:pPr>
-        <w:pStyle w:val="Prrafodelista"/>
-        <w:ind w:left="1728"/>
-      </w:pPr>
-      <w:r>
-        <w:t xml:space="preserve">Mediante esta estrategia, se logró recolectar inicialmente más de 78.000 links. La lógica de </w:t>
-      </w:r>
-      <w:proofErr w:type="spellStart"/>
-      <w:r>
-        <w:rPr>
-          <w:i/>
-          <w:iCs/>
-        </w:rPr>
-        <w:t>batching</w:t>
-      </w:r>
-      <w:proofErr w:type="spellEnd"/>
-      <w:r>
-        <w:t xml:space="preserve"> con filtros podía generar algunos </w:t>
-      </w:r>
-      <w:proofErr w:type="gramStart"/>
-      <w:r>
-        <w:t>links</w:t>
-      </w:r>
-      <w:proofErr w:type="gramEnd"/>
-      <w:r>
-        <w:t xml:space="preserve"> duplicados, los cuales fueron eliminados posteriormente, resultando en un </w:t>
-      </w:r>
-      <w:proofErr w:type="spellStart"/>
-      <w:r>
-        <w:rPr>
-          <w:i/>
-          <w:iCs/>
-        </w:rPr>
-        <w:t>dataset</w:t>
-      </w:r>
-      <w:proofErr w:type="spellEnd"/>
-      <w:r>
-        <w:t xml:space="preserve"> de aproximadamente 58.000 </w:t>
-      </w:r>
-      <w:proofErr w:type="spellStart"/>
-      <w:r>
-        <w:t>URLs</w:t>
-      </w:r>
-      <w:proofErr w:type="spellEnd"/>
-      <w:r>
-        <w:t xml:space="preserve"> únicas. Finalmente, el alcance del proyecto se restringió a propiedades en Santiago, reduciendo este conjunto a cerca de 26.400 </w:t>
-      </w:r>
-      <w:proofErr w:type="spellStart"/>
-      <w:r>
-        <w:t>URLs</w:t>
-      </w:r>
-      <w:proofErr w:type="spellEnd"/>
-      <w:r>
-        <w:t xml:space="preserve">, las cuales serían procesadas en la siguiente etapa. La reducción final del </w:t>
-      </w:r>
-      <w:proofErr w:type="spellStart"/>
-      <w:r>
-        <w:rPr>
-          <w:i/>
-          <w:iCs/>
-        </w:rPr>
-        <w:t>dataset</w:t>
-      </w:r>
-      <w:proofErr w:type="spellEnd"/>
-      <w:r>
-        <w:t xml:space="preserve"> se realizaría en las fases de limpieza posteriores.</w:t>
-      </w:r>
-    </w:p>
-    <w:p>
-      <w:pPr>
-        <w:pStyle w:val="Prrafodelista"/>
-        <w:ind w:left="1728"/>
-      </w:pPr>
-    </w:p>
-    <w:p>
-      <w:pPr>
-        <w:pStyle w:val="Prrafodelista"/>
-        <w:ind w:left="1728"/>
-      </w:pPr>
-      <w:r>
         <w:t xml:space="preserve">Para evitar la detección y bloqueo por parte del sitio web, la obtención de links implementó una rotación de </w:t>
       </w:r>
       <w:proofErr w:type="spellStart"/>
@@ -10907,7 +10963,6 @@
         </w:numPr>
       </w:pPr>
       <w:r>
-        <w:lastRenderedPageBreak/>
         <w:t>Obtención de Datos Detallados de Publicaciones:</w:t>
       </w:r>
     </w:p>
@@ -11296,7 +11351,11 @@
               <w:t>Divisa en que se expresa el precio de la vivienda</w:t>
             </w:r>
             <w:r>
-              <w:t>. Los posibles valores son UF y $, representando este último al peso chileno</w:t>
+              <w:t xml:space="preserve">. Los posibles valores son UF y $, </w:t>
+            </w:r>
+            <w:r>
+              <w:lastRenderedPageBreak/>
+              <w:t>representando este último al peso chileno</w:t>
             </w:r>
             <w:r>
               <w:t>.</w:t>
@@ -11314,6 +11373,7 @@
             </w:pPr>
             <w:proofErr w:type="spellStart"/>
             <w:r>
+              <w:lastRenderedPageBreak/>
               <w:t>object</w:t>
             </w:r>
             <w:proofErr w:type="spellEnd"/>
@@ -11389,7 +11449,6 @@
               <w:rPr>
                 <w:rFonts w:ascii="Courier New" w:hAnsi="Courier New" w:cs="Courier New"/>
               </w:rPr>
-              <w:lastRenderedPageBreak/>
               <w:t>ppm2</w:t>
             </w:r>
           </w:p>
@@ -12142,7 +12201,11 @@
               <w:ind w:left="0"/>
             </w:pPr>
             <w:r>
-              <w:t>Tipo específico de departamento (ej., "Departamento", "Semipiso", "</w:t>
+              <w:t xml:space="preserve">Tipo específico de departamento (ej., </w:t>
+            </w:r>
+            <w:r>
+              <w:lastRenderedPageBreak/>
+              <w:t>"Departamento", "Semipiso", "</w:t>
             </w:r>
             <w:proofErr w:type="spellStart"/>
             <w:r>
@@ -12181,6 +12244,7 @@
             </w:pPr>
             <w:proofErr w:type="spellStart"/>
             <w:r>
+              <w:lastRenderedPageBreak/>
               <w:t>object</w:t>
             </w:r>
             <w:proofErr w:type="spellEnd"/>
@@ -12330,7 +12394,6 @@
               <w:rPr>
                 <w:rFonts w:ascii="Courier New" w:hAnsi="Courier New" w:cs="Courier New"/>
               </w:rPr>
-              <w:lastRenderedPageBreak/>
               <w:t>gastos_comunes</w:t>
             </w:r>
             <w:proofErr w:type="spellEnd"/>
@@ -12614,7 +12677,11 @@
         <w:ind w:left="1224"/>
       </w:pPr>
       <w:r>
-        <w:t>La inclusión de esta información estandarizada es crucial no solo para el filtrado geográfico, sino también para análisis espaciales más profundos y la creación de características basadas en la ubicación en fases posteriores del modelado.</w:t>
+        <w:t xml:space="preserve">La inclusión de esta información estandarizada es crucial no solo para el filtrado geográfico, sino también para análisis espaciales más profundos y la </w:t>
+      </w:r>
+      <w:r>
+        <w:lastRenderedPageBreak/>
+        <w:t>creación de características basadas en la ubicación en fases posteriores del modelado.</w:t>
       </w:r>
     </w:p>
     <w:p>
@@ -12653,235 +12720,232 @@
       </w:r>
       <w:proofErr w:type="spellEnd"/>
       <w:r>
-        <w:t xml:space="preserve"> estaba significativamente afectado por </w:t>
-      </w:r>
-      <w:r>
+        <w:t xml:space="preserve"> estaba significativamente afectado por errores, inconsistencias y una alta proporción de datos faltantes. Esta situación hizo que el Análisis Exploratorio de Datos (EDA) se abordara en dos etapas diferenciadas.</w:t>
+      </w:r>
+    </w:p>
+    <w:p>
+      <w:pPr>
+        <w:pStyle w:val="Prrafodelista"/>
+        <w:ind w:left="1224"/>
+      </w:pPr>
+    </w:p>
+    <w:p>
+      <w:pPr>
+        <w:pStyle w:val="Prrafodelista"/>
+        <w:ind w:left="1224"/>
+      </w:pPr>
+      <w:r>
+        <w:t>La primera etapa del EDA consistió en una fase intensiva de limpieza de datos. Este proceso requirió un trabajo "manual" exhaustivo, donde en múltiples ocasiones fue necesario revisar y analizar filas específicas de forma individual para identificar y corregir anomalías. Para ciertas columnas, la imputación de datos faltantes se realizó utilizando métodos específicos, seleccionados de acuerdo con la clasificación del tipo de dato faltante (</w:t>
+      </w:r>
+      <w:proofErr w:type="spellStart"/>
+      <w:r>
+        <w:rPr>
+          <w:i/>
+          <w:iCs/>
+        </w:rPr>
+        <w:t>Missing</w:t>
+      </w:r>
+      <w:proofErr w:type="spellEnd"/>
+      <w:r>
+        <w:rPr>
+          <w:i/>
+          <w:iCs/>
+        </w:rPr>
+        <w:t xml:space="preserve"> </w:t>
+      </w:r>
+      <w:proofErr w:type="spellStart"/>
+      <w:r>
+        <w:rPr>
+          <w:i/>
+          <w:iCs/>
+        </w:rPr>
+        <w:t>Not</w:t>
+      </w:r>
+      <w:proofErr w:type="spellEnd"/>
+      <w:r>
+        <w:rPr>
+          <w:i/>
+          <w:iCs/>
+        </w:rPr>
+        <w:t xml:space="preserve"> at </w:t>
+      </w:r>
+      <w:proofErr w:type="spellStart"/>
+      <w:r>
+        <w:rPr>
+          <w:i/>
+          <w:iCs/>
+        </w:rPr>
+        <w:t>Random</w:t>
+      </w:r>
+      <w:proofErr w:type="spellEnd"/>
+      <w:r>
+        <w:rPr>
+          <w:i/>
+          <w:iCs/>
+        </w:rPr>
+        <w:t xml:space="preserve"> - MNAR, </w:t>
+      </w:r>
+      <w:proofErr w:type="spellStart"/>
+      <w:r>
+        <w:rPr>
+          <w:i/>
+          <w:iCs/>
+        </w:rPr>
+        <w:t>Missing</w:t>
+      </w:r>
+      <w:proofErr w:type="spellEnd"/>
+      <w:r>
+        <w:rPr>
+          <w:i/>
+          <w:iCs/>
+        </w:rPr>
+        <w:t xml:space="preserve"> at </w:t>
+      </w:r>
+      <w:proofErr w:type="spellStart"/>
+      <w:r>
+        <w:rPr>
+          <w:i/>
+          <w:iCs/>
+        </w:rPr>
+        <w:t>Random</w:t>
+      </w:r>
+      <w:proofErr w:type="spellEnd"/>
+      <w:r>
+        <w:rPr>
+          <w:i/>
+          <w:iCs/>
+        </w:rPr>
+        <w:t xml:space="preserve"> - MAR</w:t>
+      </w:r>
+      <w:r>
+        <w:t xml:space="preserve">, o </w:t>
+      </w:r>
+      <w:proofErr w:type="spellStart"/>
+      <w:r>
+        <w:rPr>
+          <w:i/>
+          <w:iCs/>
+        </w:rPr>
+        <w:t>Missing</w:t>
+      </w:r>
+      <w:proofErr w:type="spellEnd"/>
+      <w:r>
+        <w:rPr>
+          <w:i/>
+          <w:iCs/>
+        </w:rPr>
+        <w:t xml:space="preserve"> </w:t>
+      </w:r>
+      <w:proofErr w:type="spellStart"/>
+      <w:r>
+        <w:rPr>
+          <w:i/>
+          <w:iCs/>
+        </w:rPr>
+        <w:t>Completely</w:t>
+      </w:r>
+      <w:proofErr w:type="spellEnd"/>
+      <w:r>
+        <w:rPr>
+          <w:i/>
+          <w:iCs/>
+        </w:rPr>
+        <w:t xml:space="preserve"> at </w:t>
+      </w:r>
+      <w:proofErr w:type="spellStart"/>
+      <w:r>
+        <w:rPr>
+          <w:i/>
+          <w:iCs/>
+        </w:rPr>
+        <w:t>Random</w:t>
+      </w:r>
+      <w:proofErr w:type="spellEnd"/>
+      <w:r>
+        <w:rPr>
+          <w:i/>
+          <w:iCs/>
+        </w:rPr>
+        <w:t xml:space="preserve"> - MCAR</w:t>
+      </w:r>
+      <w:r>
+        <w:t xml:space="preserve">), buscando optimizar la calidad del </w:t>
+      </w:r>
+      <w:proofErr w:type="spellStart"/>
+      <w:r>
+        <w:rPr>
+          <w:i/>
+          <w:iCs/>
+        </w:rPr>
+        <w:t>dataset</w:t>
+      </w:r>
+      <w:proofErr w:type="spellEnd"/>
+      <w:r>
+        <w:t xml:space="preserve"> sin introducir sesgos.</w:t>
+      </w:r>
+    </w:p>
+    <w:p>
+      <w:pPr>
+        <w:pStyle w:val="Prrafodelista"/>
+        <w:ind w:left="1224"/>
+      </w:pPr>
+    </w:p>
+    <w:p>
+      <w:pPr>
+        <w:pStyle w:val="Prrafodelista"/>
+        <w:ind w:left="1224"/>
+      </w:pPr>
+      <w:r>
+        <w:t>Una vez completada esta limpieza inicial y lograda una estandarización mínima en los formatos de los datos, se procedió a la segunda etapa del análisis. Esta fase adoptó un enfoque más estadístico y global, centrándose en la distribución general de los datos, las relaciones entre variables y la identificación de patrones a nivel de conjunto, en lugar de casos particulares.</w:t>
+      </w:r>
+    </w:p>
+    <w:p>
+      <w:pPr>
+        <w:pStyle w:val="Prrafodelista"/>
+        <w:ind w:left="1224"/>
+      </w:pPr>
+    </w:p>
+    <w:p>
+      <w:pPr>
+        <w:pStyle w:val="Prrafodelista"/>
+        <w:ind w:left="1224"/>
+      </w:pPr>
+      <w:r>
+        <w:t xml:space="preserve">A continuación, se detallan las columnas que fueron eliminadas en esta primera fase de limpieza, junto con las justificaciones de su exclusión del </w:t>
+      </w:r>
+      <w:proofErr w:type="spellStart"/>
+      <w:r>
+        <w:rPr>
+          <w:i/>
+          <w:iCs/>
+        </w:rPr>
+        <w:t>dataset</w:t>
+      </w:r>
+      <w:proofErr w:type="spellEnd"/>
+      <w:r>
+        <w:t xml:space="preserve"> final:</w:t>
+      </w:r>
+    </w:p>
+    <w:p>
+      <w:pPr>
+        <w:ind w:left="516" w:firstLine="708"/>
+      </w:pPr>
+      <w:r>
+        <w:t>Columnas Eliminadas y Justificación:</w:t>
+      </w:r>
+    </w:p>
+    <w:p>
+      <w:pPr>
+        <w:ind w:left="1224"/>
+        <w:rPr>
+          <w:lang w:val="es-ES"/>
+        </w:rPr>
+      </w:pPr>
+      <w:r>
+        <w:rPr>
+          <w:lang w:val="es-ES"/>
+        </w:rPr>
         <w:lastRenderedPageBreak/>
-        <w:t>errores, inconsistencias y una alta proporción de datos faltantes. Esta situación hizo que el Análisis Exploratorio de Datos (EDA) se abordara en dos etapas diferenciadas.</w:t>
-      </w:r>
-    </w:p>
-    <w:p>
-      <w:pPr>
-        <w:pStyle w:val="Prrafodelista"/>
-        <w:ind w:left="1224"/>
-      </w:pPr>
-    </w:p>
-    <w:p>
-      <w:pPr>
-        <w:pStyle w:val="Prrafodelista"/>
-        <w:ind w:left="1224"/>
-      </w:pPr>
-      <w:r>
-        <w:t>La primera etapa del EDA consistió en una fase intensiva de limpieza de datos. Este proceso requirió un trabajo "manual" exhaustivo, donde en múltiples ocasiones fue necesario revisar y analizar filas específicas de forma individual para identificar y corregir anomalías. Para ciertas columnas, la imputación de datos faltantes se realizó utilizando métodos específicos, seleccionados de acuerdo con la clasificación del tipo de dato faltante (</w:t>
-      </w:r>
-      <w:proofErr w:type="spellStart"/>
-      <w:r>
-        <w:rPr>
-          <w:i/>
-          <w:iCs/>
-        </w:rPr>
-        <w:t>Missing</w:t>
-      </w:r>
-      <w:proofErr w:type="spellEnd"/>
-      <w:r>
-        <w:rPr>
-          <w:i/>
-          <w:iCs/>
-        </w:rPr>
-        <w:t xml:space="preserve"> </w:t>
-      </w:r>
-      <w:proofErr w:type="spellStart"/>
-      <w:r>
-        <w:rPr>
-          <w:i/>
-          <w:iCs/>
-        </w:rPr>
-        <w:t>Not</w:t>
-      </w:r>
-      <w:proofErr w:type="spellEnd"/>
-      <w:r>
-        <w:rPr>
-          <w:i/>
-          <w:iCs/>
-        </w:rPr>
-        <w:t xml:space="preserve"> at </w:t>
-      </w:r>
-      <w:proofErr w:type="spellStart"/>
-      <w:r>
-        <w:rPr>
-          <w:i/>
-          <w:iCs/>
-        </w:rPr>
-        <w:t>Random</w:t>
-      </w:r>
-      <w:proofErr w:type="spellEnd"/>
-      <w:r>
-        <w:rPr>
-          <w:i/>
-          <w:iCs/>
-        </w:rPr>
-        <w:t xml:space="preserve"> - MNAR, </w:t>
-      </w:r>
-      <w:proofErr w:type="spellStart"/>
-      <w:r>
-        <w:rPr>
-          <w:i/>
-          <w:iCs/>
-        </w:rPr>
-        <w:t>Missing</w:t>
-      </w:r>
-      <w:proofErr w:type="spellEnd"/>
-      <w:r>
-        <w:rPr>
-          <w:i/>
-          <w:iCs/>
-        </w:rPr>
-        <w:t xml:space="preserve"> at </w:t>
-      </w:r>
-      <w:proofErr w:type="spellStart"/>
-      <w:r>
-        <w:rPr>
-          <w:i/>
-          <w:iCs/>
-        </w:rPr>
-        <w:t>Random</w:t>
-      </w:r>
-      <w:proofErr w:type="spellEnd"/>
-      <w:r>
-        <w:rPr>
-          <w:i/>
-          <w:iCs/>
-        </w:rPr>
-        <w:t xml:space="preserve"> - MAR</w:t>
-      </w:r>
-      <w:r>
-        <w:t xml:space="preserve">, o </w:t>
-      </w:r>
-      <w:proofErr w:type="spellStart"/>
-      <w:r>
-        <w:rPr>
-          <w:i/>
-          <w:iCs/>
-        </w:rPr>
-        <w:t>Missing</w:t>
-      </w:r>
-      <w:proofErr w:type="spellEnd"/>
-      <w:r>
-        <w:rPr>
-          <w:i/>
-          <w:iCs/>
-        </w:rPr>
-        <w:t xml:space="preserve"> </w:t>
-      </w:r>
-      <w:proofErr w:type="spellStart"/>
-      <w:r>
-        <w:rPr>
-          <w:i/>
-          <w:iCs/>
-        </w:rPr>
-        <w:t>Completely</w:t>
-      </w:r>
-      <w:proofErr w:type="spellEnd"/>
-      <w:r>
-        <w:rPr>
-          <w:i/>
-          <w:iCs/>
-        </w:rPr>
-        <w:t xml:space="preserve"> at </w:t>
-      </w:r>
-      <w:proofErr w:type="spellStart"/>
-      <w:r>
-        <w:rPr>
-          <w:i/>
-          <w:iCs/>
-        </w:rPr>
-        <w:t>Random</w:t>
-      </w:r>
-      <w:proofErr w:type="spellEnd"/>
-      <w:r>
-        <w:rPr>
-          <w:i/>
-          <w:iCs/>
-        </w:rPr>
-        <w:t xml:space="preserve"> - MCAR</w:t>
-      </w:r>
-      <w:r>
-        <w:t xml:space="preserve">), buscando optimizar la calidad del </w:t>
-      </w:r>
-      <w:proofErr w:type="spellStart"/>
-      <w:r>
-        <w:rPr>
-          <w:i/>
-          <w:iCs/>
-        </w:rPr>
-        <w:t>dataset</w:t>
-      </w:r>
-      <w:proofErr w:type="spellEnd"/>
-      <w:r>
-        <w:t xml:space="preserve"> sin introducir sesgos.</w:t>
-      </w:r>
-    </w:p>
-    <w:p>
-      <w:pPr>
-        <w:pStyle w:val="Prrafodelista"/>
-        <w:ind w:left="1224"/>
-      </w:pPr>
-    </w:p>
-    <w:p>
-      <w:pPr>
-        <w:pStyle w:val="Prrafodelista"/>
-        <w:ind w:left="1224"/>
-      </w:pPr>
-      <w:r>
-        <w:t>Una vez completada esta limpieza inicial y lograda una estandarización mínima en los formatos de los datos, se procedió a la segunda etapa del análisis. Esta fase adoptó un enfoque más estadístico y global, centrándose en la distribución general de los datos, las relaciones entre variables y la identificación de patrones a nivel de conjunto, en lugar de casos particulares.</w:t>
-      </w:r>
-    </w:p>
-    <w:p>
-      <w:pPr>
-        <w:pStyle w:val="Prrafodelista"/>
-        <w:ind w:left="1224"/>
-      </w:pPr>
-    </w:p>
-    <w:p>
-      <w:pPr>
-        <w:pStyle w:val="Prrafodelista"/>
-        <w:ind w:left="1224"/>
-      </w:pPr>
-      <w:r>
-        <w:t xml:space="preserve">A continuación, se detallan las columnas que fueron eliminadas en esta primera fase de limpieza, junto con las justificaciones de su exclusión del </w:t>
-      </w:r>
-      <w:proofErr w:type="spellStart"/>
-      <w:r>
-        <w:rPr>
-          <w:i/>
-          <w:iCs/>
-        </w:rPr>
-        <w:t>dataset</w:t>
-      </w:r>
-      <w:proofErr w:type="spellEnd"/>
-      <w:r>
-        <w:t xml:space="preserve"> final:</w:t>
-      </w:r>
-    </w:p>
-    <w:p>
-      <w:pPr>
-        <w:ind w:left="516" w:firstLine="708"/>
-      </w:pPr>
-      <w:r>
-        <w:t>Columnas Eliminadas y Justificación:</w:t>
-      </w:r>
-    </w:p>
-    <w:p>
-      <w:pPr>
-        <w:ind w:left="1224"/>
-        <w:rPr>
-          <w:lang w:val="es-ES"/>
-        </w:rPr>
-      </w:pPr>
-      <w:r>
-        <w:rPr>
-          <w:lang w:val="es-ES"/>
-        </w:rPr>
         <w:t xml:space="preserve">Se eliminaron del </w:t>
       </w:r>
       <w:proofErr w:type="spellStart"/>
@@ -12916,11 +12980,7 @@
         <w:t>ubicacion</w:t>
       </w:r>
       <w:r>
-        <w:t xml:space="preserve">: Esta columna contenía información de ubicación ingresada de forma libre por los usuarios, lo que resultaba en una gran variedad de formatos inconsistentes y sin validación. Cualquier información geográfica valiosa que pudiera derivarse de esta </w:t>
-      </w:r>
-      <w:r>
-        <w:lastRenderedPageBreak/>
-        <w:t>columna ya se capta de manera más precisa y estructurada a través de las coordenadas geográficas (latitud y longitud).</w:t>
+        <w:t>: Esta columna contenía información de ubicación ingresada de forma libre por los usuarios, lo que resultaba en una gran variedad de formatos inconsistentes y sin validación. Cualquier información geográfica valiosa que pudiera derivarse de esta columna ya se capta de manera más precisa y estructurada a través de las coordenadas geográficas (latitud y longitud).</w:t>
       </w:r>
     </w:p>
     <w:p>
@@ -13094,7 +13154,11 @@
       </w:r>
       <w:proofErr w:type="spellEnd"/>
       <w:r>
-        <w:t xml:space="preserve"> para esta variable. Dada la casi total ausencia de datos, se decidió eliminarla. Se explorará la posibilidad de obtener estos datos en el futuro, pero por ahora el proyecto avanza sin ellos.</w:t>
+        <w:t xml:space="preserve"> para esta variable. Dada la casi total ausencia de datos, se decidió eliminarla. Se explorará la </w:t>
+      </w:r>
+      <w:r>
+        <w:lastRenderedPageBreak/>
+        <w:t>posibilidad de obtener estos datos en el futuro, pero por ahora el proyecto avanza sin ellos.</w:t>
       </w:r>
     </w:p>
     <w:p>
@@ -13129,7 +13193,6 @@
         <w:rPr>
           <w:rFonts w:ascii="Courier New" w:hAnsi="Courier New" w:cs="Courier New"/>
         </w:rPr>
-        <w:lastRenderedPageBreak/>
         <w:t>nombre</w:t>
       </w:r>
       <w:r>
@@ -13254,7 +13317,11 @@
         <w:t>monto</w:t>
       </w:r>
       <w:r>
-        <w:t>) o, por el contrario, en una correlación muy alta con otras columnas existentes, lo que podría introducir multicolinealidad. Se reconoce que la ausencia de una relación lineal fuerte no es el único criterio para determinar la utilidad de una variable en modelos complejos, pero en estos casos, la combinación de baja calidad/relevancia y alta presencia de datos faltantes justificó su exclusión.</w:t>
+        <w:t xml:space="preserve">) o, por el contrario, en una correlación muy alta con otras columnas existentes, lo que podría introducir multicolinealidad. Se </w:t>
+      </w:r>
+      <w:r>
+        <w:lastRenderedPageBreak/>
+        <w:t>reconoce que la ausencia de una relación lineal fuerte no es el único criterio para determinar la utilidad de una variable en modelos complejos, pero en estos casos, la combinación de baja calidad/relevancia y alta presencia de datos faltantes justificó su exclusión.</w:t>
       </w:r>
     </w:p>
     <w:p>
@@ -13262,7 +13329,6 @@
         <w:ind w:left="1584"/>
       </w:pPr>
       <w:r>
-        <w:lastRenderedPageBreak/>
         <w:t>Imputación de Datos para Columnas con Análisis Profundo:</w:t>
       </w:r>
     </w:p>
@@ -13408,7 +13474,11 @@
         <w:ind w:left="2304"/>
       </w:pPr>
       <w:r>
-        <w:t xml:space="preserve">Este proceso aseguró que las coordenadas geográficas de cada propiedad estuvieran disponibles en un formato numérico estándar, facilitando su uso en cálculos de distancia, análisis espacial (como la creación de </w:t>
+        <w:t xml:space="preserve">Este proceso aseguró que las coordenadas geográficas de cada propiedad estuvieran disponibles en un formato numérico estándar, facilitando su uso en cálculos de distancia, análisis </w:t>
+      </w:r>
+      <w:r>
+        <w:lastRenderedPageBreak/>
+        <w:t xml:space="preserve">espacial (como la creación de </w:t>
       </w:r>
       <w:proofErr w:type="spellStart"/>
       <w:proofErr w:type="gramStart"/>
@@ -13476,7 +13546,6 @@
         <w:rPr>
           <w:rFonts w:ascii="Courier New" w:hAnsi="Courier New" w:cs="Courier New"/>
         </w:rPr>
-        <w:lastRenderedPageBreak/>
         <w:t>antiguedad</w:t>
       </w:r>
       <w:proofErr w:type="spellEnd"/>
@@ -13594,6 +13663,7 @@
         </w:numPr>
       </w:pPr>
       <w:r>
+        <w:lastRenderedPageBreak/>
         <w:t>Los valores nulos (</w:t>
       </w:r>
       <w:proofErr w:type="spellStart"/>
@@ -13637,7 +13707,6 @@
         </w:numPr>
       </w:pPr>
       <w:r>
-        <w:lastRenderedPageBreak/>
         <w:t xml:space="preserve">Paralelamente, se creó una nueva columna indicadora binaria, </w:t>
       </w:r>
       <w:proofErr w:type="spellStart"/>
@@ -13756,7 +13825,11 @@
         <w:ind w:left="2304"/>
       </w:pPr>
       <w:r>
-        <w:t>Inicialmente, se realizó una fase de saneamiento para eliminar valores atípicos extremos que no eran representativos de departamentos individuales. Esto incluyó la exclusión de registros que indicaban 15 o 20 baños, los cuales correspondían a publicaciones de propiedades de un tipo distinto al objetivo del proyecto (ej., un edificio completo o locales comerciales), asegurando así que el modelo se entrene exclusivamente con datos coherentes con la definición de un departamento.</w:t>
+        <w:t xml:space="preserve">Inicialmente, se realizó una fase de saneamiento para eliminar valores atípicos extremos que no eran representativos de departamentos individuales. Esto incluyó la exclusión de registros que indicaban 15 o 20 baños, los cuales correspondían </w:t>
+      </w:r>
+      <w:r>
+        <w:lastRenderedPageBreak/>
+        <w:t>a publicaciones de propiedades de un tipo distinto al objetivo del proyecto (ej., un edificio completo o locales comerciales), asegurando así que el modelo se entrene exclusivamente con datos coherentes con la definición de un departamento.</w:t>
       </w:r>
     </w:p>
     <w:p>
@@ -13771,110 +13844,113 @@
         <w:ind w:left="2304"/>
       </w:pPr>
       <w:r>
+        <w:t xml:space="preserve">Posteriormente, se llevó a cabo una corrección heurística para valores que, si bien eran numéricos, parecían ser errores de tecleo evidentes. Específicamente, valores como 11, 33, 34 y 43 baños fueron ajustados a 1 y 3 </w:t>
+      </w:r>
+      <w:proofErr w:type="spellStart"/>
+      <w:r>
+        <w:t>baños</w:t>
+      </w:r>
+      <w:proofErr w:type="spellEnd"/>
+      <w:r>
+        <w:t xml:space="preserve"> respectivamente. Esta intervención se fundamentó en la rareza extrema de estos valores y la cercanía de sus dígitos a números plausibles. Aunque se basa en una inferencia sobre la intención del dato original, esta medida representó un compromiso pragmático para recuperar información de registros potencialmente válidos sin introducir un ruido significativo, dada la bajísima frecuencia de estas anomalías.</w:t>
+      </w:r>
+    </w:p>
+    <w:p>
+      <w:pPr>
+        <w:pStyle w:val="Prrafodelista"/>
+        <w:ind w:left="2304"/>
+      </w:pPr>
+    </w:p>
+    <w:p>
+      <w:pPr>
+        <w:pStyle w:val="Prrafodelista"/>
+        <w:ind w:left="2304"/>
+      </w:pPr>
+      <w:r>
+        <w:t>Finalmente, para gestionar los valores faltantes, que representaban aproximadamente el 8.8% de los datos de esta columna, se implementó una estrategia de imputación cuidadosa. En lugar de descartar las filas incompletas y perder información valiosa de otras columnas, se optó por imputar los valores nulos (</w:t>
+      </w:r>
+      <w:proofErr w:type="spellStart"/>
+      <w:r>
+        <w:t>NaN</w:t>
+      </w:r>
+      <w:proofErr w:type="spellEnd"/>
+      <w:r>
+        <w:t xml:space="preserve">) con la mediana de la columna </w:t>
+      </w:r>
+      <w:proofErr w:type="spellStart"/>
+      <w:r>
+        <w:rPr>
+          <w:rFonts w:ascii="Courier New" w:hAnsi="Courier New" w:cs="Courier New"/>
+        </w:rPr>
+        <w:t>banos</w:t>
+      </w:r>
+      <w:proofErr w:type="spellEnd"/>
+      <w:r>
+        <w:t>.</w:t>
+      </w:r>
+    </w:p>
+    <w:p>
+      <w:pPr>
+        <w:pStyle w:val="Prrafodelista"/>
+        <w:ind w:left="2304"/>
+      </w:pPr>
+    </w:p>
+    <w:p>
+      <w:pPr>
+        <w:pStyle w:val="Prrafodelista"/>
+        <w:ind w:left="2304"/>
+      </w:pPr>
+      <w:r>
+        <w:t xml:space="preserve">Crucialmente, y en línea con la estrategia aplicada a la columna </w:t>
+      </w:r>
+      <w:proofErr w:type="spellStart"/>
+      <w:r>
+        <w:rPr>
+          <w:rFonts w:ascii="Courier New" w:hAnsi="Courier New" w:cs="Courier New"/>
+        </w:rPr>
+        <w:t>antiguedad</w:t>
+      </w:r>
+      <w:proofErr w:type="spellEnd"/>
+      <w:r>
+        <w:t xml:space="preserve">, se creó una columna indicadora binaria, </w:t>
+      </w:r>
+      <w:proofErr w:type="spellStart"/>
+      <w:r>
+        <w:rPr>
+          <w:rFonts w:ascii="Courier New" w:hAnsi="Courier New" w:cs="Courier New"/>
+        </w:rPr>
+        <w:t>banos_faltante</w:t>
+      </w:r>
+      <w:proofErr w:type="spellEnd"/>
+      <w:r>
+        <w:t xml:space="preserve">. Esta </w:t>
+      </w:r>
+      <w:proofErr w:type="spellStart"/>
+      <w:r>
+        <w:rPr>
+          <w:i/>
+          <w:iCs/>
+        </w:rPr>
+        <w:t>flag</w:t>
+      </w:r>
+      <w:proofErr w:type="spellEnd"/>
+      <w:r>
+        <w:t xml:space="preserve"> permite al modelo de aprendizaje automático discernir entre los valores de </w:t>
+      </w:r>
+      <w:proofErr w:type="spellStart"/>
+      <w:r>
+        <w:rPr>
+          <w:rFonts w:ascii="Courier New" w:hAnsi="Courier New" w:cs="Courier New"/>
+        </w:rPr>
+        <w:t>banos</w:t>
+      </w:r>
+      <w:proofErr w:type="spellEnd"/>
+      <w:r>
+        <w:t xml:space="preserve"> que son datos reales de la publicación original y aquellos que fueron imputados. Esto capacita al modelo para aprender si la propia ausencia de esta información tiene un impacto o significado predictivo intrínseco sobre el precio del departamento. Este método no solo mitiga el riesgo de introducir sesgos derivados de la imputación </w:t>
+      </w:r>
+      <w:r>
         <w:lastRenderedPageBreak/>
-        <w:t xml:space="preserve">Posteriormente, se llevó a cabo una corrección heurística para valores que, si bien eran numéricos, parecían ser errores de tecleo evidentes. Específicamente, valores como 11, 33, 34 y 43 baños fueron ajustados a 1 y 3 </w:t>
-      </w:r>
-      <w:proofErr w:type="spellStart"/>
-      <w:r>
-        <w:t>baños</w:t>
-      </w:r>
-      <w:proofErr w:type="spellEnd"/>
-      <w:r>
-        <w:t xml:space="preserve"> respectivamente. Esta intervención se fundamentó en la rareza extrema de estos valores y la cercanía de sus dígitos a números plausibles. Aunque se basa en una inferencia sobre la intención del dato original, esta medida representó un compromiso pragmático para recuperar información de registros potencialmente válidos sin introducir un ruido significativo, dada la bajísima frecuencia de estas anomalías.</w:t>
-      </w:r>
-    </w:p>
-    <w:p>
-      <w:pPr>
-        <w:pStyle w:val="Prrafodelista"/>
-        <w:ind w:left="2304"/>
-      </w:pPr>
-    </w:p>
-    <w:p>
-      <w:pPr>
-        <w:pStyle w:val="Prrafodelista"/>
-        <w:ind w:left="2304"/>
-      </w:pPr>
-      <w:r>
-        <w:t>Finalmente, para gestionar los valores faltantes, que representaban aproximadamente el 8.8% de los datos de esta columna, se implementó una estrategia de imputación cuidadosa. En lugar de descartar las filas incompletas y perder información valiosa de otras columnas, se optó por imputar los valores nulos (</w:t>
-      </w:r>
-      <w:proofErr w:type="spellStart"/>
-      <w:r>
-        <w:t>NaN</w:t>
-      </w:r>
-      <w:proofErr w:type="spellEnd"/>
-      <w:r>
-        <w:t xml:space="preserve">) con la mediana de la columna </w:t>
-      </w:r>
-      <w:proofErr w:type="spellStart"/>
-      <w:r>
-        <w:rPr>
-          <w:rFonts w:ascii="Courier New" w:hAnsi="Courier New" w:cs="Courier New"/>
-        </w:rPr>
-        <w:t>banos</w:t>
-      </w:r>
-      <w:proofErr w:type="spellEnd"/>
-      <w:r>
-        <w:t>.</w:t>
-      </w:r>
-    </w:p>
-    <w:p>
-      <w:pPr>
-        <w:pStyle w:val="Prrafodelista"/>
-        <w:ind w:left="2304"/>
-      </w:pPr>
-    </w:p>
-    <w:p>
-      <w:pPr>
-        <w:pStyle w:val="Prrafodelista"/>
-        <w:ind w:left="2304"/>
-      </w:pPr>
-      <w:r>
-        <w:t xml:space="preserve">Crucialmente, y en línea con la estrategia aplicada a la columna </w:t>
-      </w:r>
-      <w:proofErr w:type="spellStart"/>
-      <w:r>
-        <w:rPr>
-          <w:rFonts w:ascii="Courier New" w:hAnsi="Courier New" w:cs="Courier New"/>
-        </w:rPr>
-        <w:t>antiguedad</w:t>
-      </w:r>
-      <w:proofErr w:type="spellEnd"/>
-      <w:r>
-        <w:t xml:space="preserve">, se creó una columna indicadora binaria, </w:t>
-      </w:r>
-      <w:proofErr w:type="spellStart"/>
-      <w:r>
-        <w:rPr>
-          <w:rFonts w:ascii="Courier New" w:hAnsi="Courier New" w:cs="Courier New"/>
-        </w:rPr>
-        <w:t>banos_faltante</w:t>
-      </w:r>
-      <w:proofErr w:type="spellEnd"/>
-      <w:r>
-        <w:t xml:space="preserve">. Esta </w:t>
-      </w:r>
-      <w:proofErr w:type="spellStart"/>
-      <w:r>
-        <w:rPr>
-          <w:i/>
-          <w:iCs/>
-        </w:rPr>
-        <w:t>flag</w:t>
-      </w:r>
-      <w:proofErr w:type="spellEnd"/>
-      <w:r>
-        <w:t xml:space="preserve"> permite al modelo de aprendizaje automático discernir entre los valores de </w:t>
-      </w:r>
-      <w:proofErr w:type="spellStart"/>
-      <w:r>
-        <w:rPr>
-          <w:rFonts w:ascii="Courier New" w:hAnsi="Courier New" w:cs="Courier New"/>
-        </w:rPr>
-        <w:t>banos</w:t>
-      </w:r>
-      <w:proofErr w:type="spellEnd"/>
-      <w:r>
-        <w:t xml:space="preserve"> que son datos reales de la publicación original y aquellos que fueron imputados. Esto capacita al modelo para aprender si la propia ausencia de esta información tiene un impacto o significado predictivo intrínseco sobre el precio del departamento. Este método no solo mitiga el riesgo de introducir sesgos derivados de la imputación simple, sino que también maximiza el tamaño del conjunto de datos disponible para el entrenamiento del modelo, reflejando de manera más precisa la complejidad y la naturaleza de los datos del mundo real.</w:t>
+        <w:t>simple, sino que también maximiza el tamaño del conjunto de datos disponible para el entrenamiento del modelo, reflejando de manera más precisa la complejidad y la naturaleza de los datos del mundo real.</w:t>
       </w:r>
     </w:p>
     <w:p>
@@ -13889,7 +13965,6 @@
         <w:rPr>
           <w:rFonts w:ascii="Courier New" w:hAnsi="Courier New" w:cs="Courier New"/>
         </w:rPr>
-        <w:lastRenderedPageBreak/>
         <w:t>dormitorios</w:t>
       </w:r>
       <w:r>
@@ -14005,7 +14080,6 @@
         </w:numPr>
       </w:pPr>
       <w:r>
-        <w:lastRenderedPageBreak/>
         <w:t xml:space="preserve">Se creó una columna indicadora binaria, </w:t>
       </w:r>
       <w:proofErr w:type="spellStart"/>
@@ -14145,7 +14219,11 @@
       </w:r>
       <w:proofErr w:type="spellEnd"/>
       <w:r>
-        <w:t>, caracterizada por su naturaleza categórica y la posibilidad de que una propiedad pudiera tener múltiples orientaciones (ej., un departamento en esquina), así como para abordar los valores faltantes (identificados en 9.301 entradas), se implementó una estrategia de codificación e imputación basada en la creación de columnas indicadoras binarias (</w:t>
+        <w:t xml:space="preserve">, caracterizada por su naturaleza categórica y la posibilidad de que una propiedad pudiera tener múltiples orientaciones (ej., un departamento en esquina), así como para abordar los valores faltantes (identificados en 9.301 </w:t>
+      </w:r>
+      <w:r>
+        <w:lastRenderedPageBreak/>
+        <w:t>entradas), se implementó una estrategia de codificación e imputación basada en la creación de columnas indicadoras binarias (</w:t>
       </w:r>
       <w:proofErr w:type="spellStart"/>
       <w:r>
@@ -14169,7 +14247,6 @@
         </w:numPr>
       </w:pPr>
       <w:r>
-        <w:lastRenderedPageBreak/>
         <w:t>Se generaron cuatro columnas binarias (</w:t>
       </w:r>
       <w:proofErr w:type="spellStart"/>
@@ -14389,7 +14466,11 @@
         <w:ind w:left="2304"/>
       </w:pPr>
       <w:r>
-        <w:t>Las columnas terraza (dimensión de la terraza), estacionamiento (cantidad de estacionamientos) y bodegas (cantidad de bodegas) presentaban una situación similar en cuanto a la gestión de datos faltantes, lo que permitió aplicar una justificación unificada para su tratamiento.</w:t>
+        <w:t xml:space="preserve">Las columnas terraza (dimensión de la terraza), estacionamiento (cantidad de estacionamientos) y bodegas (cantidad de bodegas) </w:t>
+      </w:r>
+      <w:r>
+        <w:lastRenderedPageBreak/>
+        <w:t>presentaban una situación similar en cuanto a la gestión de datos faltantes, lo que permitió aplicar una justificación unificada para su tratamiento.</w:t>
       </w:r>
     </w:p>
     <w:p>
@@ -14398,7 +14479,6 @@
         <w:ind w:left="2304"/>
       </w:pPr>
       <w:r>
-        <w:lastRenderedPageBreak/>
         <w:t xml:space="preserve">Dada la naturaleza del </w:t>
       </w:r>
       <w:proofErr w:type="spellStart"/>
@@ -14520,7 +14600,6 @@
         <w:ind w:left="2304"/>
       </w:pPr>
       <w:r>
-        <w:lastRenderedPageBreak/>
         <w:t>Después de esta imputación, se realizó una fase adicional de limpieza para manejar valores que, aunque numéricos, carecían de sentido lógico en el contexto de la variable. Esto incluyó:</w:t>
       </w:r>
     </w:p>
@@ -14716,7 +14795,11 @@
         <w:t>Consolidación Inicial a 'Departamento':</w:t>
       </w:r>
       <w:r>
-        <w:t xml:space="preserve"> En un primer paso, se reemplazaron los valores genéricos, inconsistentes o que indicaban la ausencia de información (-, </w:t>
+        <w:t xml:space="preserve"> En un primer paso, se reemplazaron los valores genéricos, inconsistentes o que indicaban la ausencia de información </w:t>
+      </w:r>
+      <w:r>
+        <w:lastRenderedPageBreak/>
+        <w:t xml:space="preserve">(-, </w:t>
       </w:r>
       <w:proofErr w:type="spellStart"/>
       <w:r>
@@ -14724,11 +14807,7 @@
       </w:r>
       <w:proofErr w:type="spellEnd"/>
       <w:r>
-        <w:t xml:space="preserve">, 'Completo', 'Clásico', 'Normal', 'Estándar', </w:t>
-      </w:r>
-      <w:r>
-        <w:lastRenderedPageBreak/>
-        <w:t>'Moderno', '</w:t>
+        <w:t>, 'Completo', 'Clásico', 'Normal', 'Estándar', 'Moderno', '</w:t>
       </w:r>
       <w:proofErr w:type="spellStart"/>
       <w:r>
@@ -14924,6 +15003,7 @@
         <w:ind w:left="3024"/>
       </w:pPr>
       <w:r>
+        <w:lastRenderedPageBreak/>
         <w:t>Finalmente, se aplicó un mapeo de agrupación para consolidar algunos tipos de departamentos en categorías más amplias y descriptivas, adecuadas para el modelado:</w:t>
       </w:r>
     </w:p>
@@ -14936,7 +15016,6 @@
         </w:numPr>
       </w:pPr>
       <w:r>
-        <w:lastRenderedPageBreak/>
         <w:t>'Multinivel': Se agruparon 'Dúplex' y 'Tríplex' bajo esta nueva categoría, representando viviendas con múltiples niveles.</w:t>
       </w:r>
     </w:p>
@@ -15226,6 +15305,7 @@
         </w:numPr>
       </w:pPr>
       <w:r>
+        <w:lastRenderedPageBreak/>
         <w:t xml:space="preserve">Justificación de la Eliminación de </w:t>
       </w:r>
       <w:proofErr w:type="spellStart"/>
@@ -15258,7 +15338,6 @@
         <w:ind w:left="2304"/>
       </w:pPr>
       <w:r>
-        <w:lastRenderedPageBreak/>
         <w:t>La decisión de eliminar departamentos con superficies totales extremadamente altas (superiores a 400 m²) se fundamentó en la necesidad de construir un modelo predictivo de precios que sea robusto y preciso para el segmento de mercado más representativo. Aunque modelos avanzados podrían gestionar la relación entre ubicaciones y dimensiones atípicas, la experiencia con nuestros datos reveló que muchos de estos casos anómalos correspondían a errores de ingreso. Por ejemplo, mientras un departamento de 1.000 m² en una comuna exclusiva como Lo Barnechea (sector Lo Curro) podría ser una propiedad de lujo legítima, un valor similar en una comuna como Estación Central, con características urbanas y precios de suelo marcadamente diferentes, es altamente improbable y sugiere un dato erróneo.</w:t>
       </w:r>
     </w:p>
@@ -15321,6 +15400,7 @@
         </w:numPr>
       </w:pPr>
       <w:r>
+        <w:lastRenderedPageBreak/>
         <w:t xml:space="preserve">Justificación de la Eliminación de </w:t>
       </w:r>
       <w:proofErr w:type="spellStart"/>
@@ -15351,7 +15431,6 @@
         <w:ind w:left="2304"/>
       </w:pPr>
       <w:r>
-        <w:lastRenderedPageBreak/>
         <w:t xml:space="preserve">La limpieza de la variable </w:t>
       </w:r>
       <w:r>
@@ -15637,7 +15716,7 @@
               </w:rPr>
               <w:lastRenderedPageBreak/>
               <w:drawing>
-                <wp:inline distT="0" distB="0" distL="0" distR="0" wp14:anchorId="696F8712" wp14:editId="3FE70DBD">
+                <wp:inline distT="0" distB="0" distL="0" distR="0" wp14:anchorId="696F8712" wp14:editId="1D1B36A5">
                   <wp:extent cx="4972050" cy="5124315"/>
                   <wp:effectExtent l="0" t="0" r="0" b="635"/>
                   <wp:docPr id="652421899" name="Imagen 3"/>
@@ -15957,7 +16036,7 @@
               </w:rPr>
               <w:lastRenderedPageBreak/>
               <w:drawing>
-                <wp:inline distT="0" distB="0" distL="0" distR="0" wp14:anchorId="5FCFF7A4" wp14:editId="3DA00B87">
+                <wp:inline distT="0" distB="0" distL="0" distR="0" wp14:anchorId="5FCFF7A4" wp14:editId="3BFE1292">
                   <wp:extent cx="4762500" cy="4801767"/>
                   <wp:effectExtent l="0" t="0" r="0" b="0"/>
                   <wp:docPr id="1657266579" name="Imagen 4" descr="Gráfico&#10;&#10;El contenido generado por IA puede ser incorrecto."/>
@@ -17809,7 +17888,126 @@
           <w:i/>
           <w:iCs/>
         </w:rPr>
-        <w:t>educational</w:t>
+        <w:t>educatio</w:t>
+      </w:r>
+      <w:r>
+        <w:rPr>
+          <w:i/>
+          <w:iCs/>
+        </w:rPr>
+        <w:t>n_prim</w:t>
+      </w:r>
+      <w:proofErr w:type="spellEnd"/>
+      <w:r>
+        <w:rPr>
+          <w:i/>
+          <w:iCs/>
+        </w:rPr>
+        <w:t>'</w:t>
+      </w:r>
+      <w:r>
+        <w:t>.</w:t>
+      </w:r>
+    </w:p>
+    <w:p>
+      <w:pPr>
+        <w:pStyle w:val="Prrafodelista"/>
+        <w:numPr>
+          <w:ilvl w:val="1"/>
+          <w:numId w:val="12"/>
+        </w:numPr>
+      </w:pPr>
+      <w:r>
+        <w:t xml:space="preserve">Para los </w:t>
+      </w:r>
+      <w:proofErr w:type="spellStart"/>
+      <w:r>
+        <w:t>POIs</w:t>
+      </w:r>
+      <w:proofErr w:type="spellEnd"/>
+      <w:r>
+        <w:t xml:space="preserve"> cuyo </w:t>
+      </w:r>
+      <w:proofErr w:type="spellStart"/>
+      <w:r>
+        <w:rPr>
+          <w:rFonts w:ascii="Courier New" w:hAnsi="Courier New" w:cs="Courier New"/>
+        </w:rPr>
+        <w:t>type</w:t>
+      </w:r>
+      <w:proofErr w:type="spellEnd"/>
+      <w:r>
+        <w:t xml:space="preserve"> era </w:t>
+      </w:r>
+      <w:r>
+        <w:rPr>
+          <w:i/>
+          <w:iCs/>
+        </w:rPr>
+        <w:t>'</w:t>
+      </w:r>
+      <w:proofErr w:type="spellStart"/>
+      <w:r>
+        <w:rPr>
+          <w:i/>
+          <w:iCs/>
+        </w:rPr>
+        <w:t>University</w:t>
+      </w:r>
+      <w:proofErr w:type="spellEnd"/>
+      <w:r>
+        <w:rPr>
+          <w:i/>
+          <w:iCs/>
+        </w:rPr>
+        <w:t>'</w:t>
+      </w:r>
+      <w:r>
+        <w:t xml:space="preserve"> o </w:t>
+      </w:r>
+      <w:r>
+        <w:rPr>
+          <w:i/>
+          <w:iCs/>
+          <w:lang w:val="en-US"/>
+        </w:rPr>
+        <w:t>‘College’</w:t>
+      </w:r>
+      <w:r>
+        <w:t xml:space="preserve">, su </w:t>
+      </w:r>
+      <w:proofErr w:type="spellStart"/>
+      <w:r>
+        <w:rPr>
+          <w:rFonts w:ascii="Courier New" w:hAnsi="Courier New" w:cs="Courier New"/>
+        </w:rPr>
+        <w:t>class</w:t>
+      </w:r>
+      <w:proofErr w:type="spellEnd"/>
+      <w:r>
+        <w:t xml:space="preserve"> se unificó a </w:t>
+      </w:r>
+      <w:r>
+        <w:rPr>
+          <w:i/>
+          <w:iCs/>
+        </w:rPr>
+        <w:t>'</w:t>
+      </w:r>
+      <w:proofErr w:type="spellStart"/>
+      <w:r>
+        <w:rPr>
+          <w:i/>
+          <w:iCs/>
+        </w:rPr>
+        <w:t>educatio</w:t>
+      </w:r>
+      <w:r>
+        <w:rPr>
+          <w:i/>
+          <w:iCs/>
+        </w:rPr>
+        <w:t>n_sup</w:t>
       </w:r>
       <w:proofErr w:type="spellEnd"/>
       <w:r>
@@ -17832,6 +18030,35 @@
         </w:numPr>
       </w:pPr>
       <w:r>
+        <w:t>Ajustes adicionales para refinar la categorización</w:t>
+      </w:r>
+      <w:r>
+        <w:t xml:space="preserve">: se reasignaron varios </w:t>
+      </w:r>
+      <w:proofErr w:type="spellStart"/>
+      <w:r>
+        <w:rPr>
+          <w:rFonts w:ascii="Courier New" w:hAnsi="Courier New" w:cs="Courier New"/>
+        </w:rPr>
+        <w:t>type</w:t>
+      </w:r>
+      <w:proofErr w:type="spellEnd"/>
+      <w:r>
+        <w:t xml:space="preserve"> a clases más específicas y </w:t>
+      </w:r>
+      <w:r>
+        <w:t>adecuadas. Adicionalmente se renombraron clases.</w:t>
+      </w:r>
+    </w:p>
+    <w:p>
+      <w:pPr>
+        <w:pStyle w:val="Prrafodelista"/>
+        <w:numPr>
+          <w:ilvl w:val="0"/>
+          <w:numId w:val="12"/>
+        </w:numPr>
+      </w:pPr>
+      <w:r>
         <w:t xml:space="preserve">Eliminación de Clases No Relevantes: Se identificó un conjunto de clases en la columna </w:t>
       </w:r>
       <w:proofErr w:type="spellStart"/>
@@ -17843,7 +18070,11 @@
       </w:r>
       <w:proofErr w:type="spellEnd"/>
       <w:r>
-        <w:t xml:space="preserve"> que se consideraron de bajo valor para el análisis predictivo del precio de propiedades. Estas categorías eran demasiado generales, comerciales, o no reflejaban un impacto significativo en el valor residencial. Las clases eliminadas incluyeron: "</w:t>
+        <w:t xml:space="preserve"> que se consideraron de bajo valor para el análisis predictivo del precio de propiedades. Estas categorías eran demasiado generales, comerciales, o no </w:t>
+      </w:r>
+      <w:r>
+        <w:lastRenderedPageBreak/>
+        <w:t>reflejaban un impacto significativo en el valor residencial. Las clases eliminadas incluyeron: "</w:t>
       </w:r>
       <w:proofErr w:type="spellStart"/>
       <w:r>
@@ -17971,18 +18202,137 @@
       </w:r>
       <w:proofErr w:type="spellEnd"/>
       <w:r>
-        <w:t xml:space="preserve">". La exclusión de estas categorías permitió que el </w:t>
-      </w:r>
-      <w:proofErr w:type="spellStart"/>
-      <w:r>
-        <w:rPr>
-          <w:i/>
-          <w:iCs/>
-        </w:rPr>
+        <w:t xml:space="preserve">". </w:t>
+      </w:r>
+    </w:p>
+    <w:p>
+      <w:pPr>
+        <w:pStyle w:val="Prrafodelista"/>
+        <w:numPr>
+          <w:ilvl w:val="0"/>
+          <w:numId w:val="12"/>
+        </w:numPr>
+      </w:pPr>
+      <w:r>
+        <w:t xml:space="preserve">Adicionalmente a los filtros por </w:t>
+      </w:r>
+      <w:proofErr w:type="spellStart"/>
+      <w:r>
+        <w:t>class</w:t>
+      </w:r>
+      <w:proofErr w:type="spellEnd"/>
+      <w:r>
+        <w:t xml:space="preserve">, se eliminaron de forma selectiva ciertos valores de </w:t>
+      </w:r>
+      <w:proofErr w:type="spellStart"/>
+      <w:r>
+        <w:t>type</w:t>
+      </w:r>
+      <w:proofErr w:type="spellEnd"/>
+      <w:r>
+        <w:t xml:space="preserve"> de </w:t>
+      </w:r>
+      <w:proofErr w:type="spellStart"/>
+      <w:r>
+        <w:t>POIs</w:t>
+      </w:r>
+      <w:proofErr w:type="spellEnd"/>
+      <w:r>
+        <w:t xml:space="preserve"> que no aportaban valor o presentaban ambigüedad en el contexto del análisis. Estos </w:t>
+      </w:r>
+      <w:proofErr w:type="spellStart"/>
+      <w:r>
+        <w:t>type</w:t>
+      </w:r>
+      <w:proofErr w:type="spellEnd"/>
+      <w:r>
+        <w:t xml:space="preserve"> no relevantes incluían, entre otros: '</w:t>
+      </w:r>
+      <w:proofErr w:type="spellStart"/>
+      <w:r>
+        <w:t>Community</w:t>
+      </w:r>
+      <w:proofErr w:type="spellEnd"/>
+      <w:r>
+        <w:t xml:space="preserve"> Centre', 'Post Office', '</w:t>
+      </w:r>
+      <w:proofErr w:type="spellStart"/>
+      <w:r>
+        <w:t>Townhall</w:t>
+      </w:r>
+      <w:proofErr w:type="spellEnd"/>
+      <w:r>
+        <w:t>', '</w:t>
+      </w:r>
+      <w:proofErr w:type="spellStart"/>
+      <w:r>
+        <w:t>Public</w:t>
+      </w:r>
+      <w:proofErr w:type="spellEnd"/>
+      <w:r>
+        <w:t xml:space="preserve"> </w:t>
+      </w:r>
+      <w:proofErr w:type="spellStart"/>
+      <w:r>
+        <w:t>Building</w:t>
+      </w:r>
+      <w:proofErr w:type="spellEnd"/>
+      <w:r>
+        <w:t>', '</w:t>
+      </w:r>
+      <w:proofErr w:type="spellStart"/>
+      <w:r>
+        <w:t>Viewpoint</w:t>
+      </w:r>
+      <w:proofErr w:type="spellEnd"/>
+      <w:r>
+        <w:t>', 'Hotel', y '</w:t>
+      </w:r>
+      <w:proofErr w:type="spellStart"/>
+      <w:r>
+        <w:t>Commercial</w:t>
+      </w:r>
+      <w:proofErr w:type="spellEnd"/>
+      <w:r>
+        <w:t xml:space="preserve">'. La exclusión de estos </w:t>
+      </w:r>
+      <w:proofErr w:type="spellStart"/>
+      <w:r>
+        <w:t>type</w:t>
+      </w:r>
+      <w:proofErr w:type="spellEnd"/>
+      <w:r>
+        <w:t xml:space="preserve"> contribuyó a una mayor claridad y pertinencia del </w:t>
+      </w:r>
+      <w:proofErr w:type="spellStart"/>
+      <w:r>
         <w:t>dataset</w:t>
       </w:r>
       <w:proofErr w:type="spellEnd"/>
       <w:r>
+        <w:t xml:space="preserve"> para el modelo.</w:t>
+      </w:r>
+    </w:p>
+    <w:p>
+      <w:pPr>
+        <w:pStyle w:val="Prrafodelista"/>
+        <w:ind w:left="1224"/>
+      </w:pPr>
+    </w:p>
+    <w:p>
+      <w:pPr>
+        <w:pStyle w:val="Prrafodelista"/>
+        <w:ind w:left="1224"/>
+      </w:pPr>
+      <w:r>
+        <w:t xml:space="preserve">La exclusión de estas categorías permitió que el </w:t>
+      </w:r>
+      <w:proofErr w:type="spellStart"/>
+      <w:r>
+        <w:t>dataset</w:t>
+      </w:r>
+      <w:proofErr w:type="spellEnd"/>
+      <w:r>
         <w:t xml:space="preserve"> de </w:t>
       </w:r>
       <w:proofErr w:type="spellStart"/>
@@ -17991,18 +18341,8 @@
       </w:r>
       <w:proofErr w:type="spellEnd"/>
       <w:r>
-        <w:t xml:space="preserve"> se </w:t>
-      </w:r>
-      <w:r>
-        <w:lastRenderedPageBreak/>
-        <w:t>enfocara únicamente en las categorías más importantes y directamente influyentes en el valor de una propiedad, como servicios de educación, salud, entre otros.</w:t>
-      </w:r>
-    </w:p>
-    <w:p>
-      <w:pPr>
-        <w:pStyle w:val="Prrafodelista"/>
-        <w:ind w:left="1224"/>
-      </w:pPr>
+        <w:t xml:space="preserve"> se enfocara únicamente en las categorías más importantes y directamente influyentes en el valor de una propiedad, como servicios de educación, salud, entre otros.</w:t>
+      </w:r>
     </w:p>
     <w:p>
       <w:pPr>
@@ -18102,7 +18442,13 @@
         </w:numPr>
       </w:pPr>
       <w:r>
-        <w:t xml:space="preserve">Bases de Datos de Grafos: Explicación del paradigma de las bases de datos de grafos, sus ventajas para modelar relaciones complejas como el contexto geoespacial, y por qué Neo4j Aura fue la elección adecuada para este proyecto (escalabilidad, rendimiento, </w:t>
+        <w:t xml:space="preserve">Bases de Datos de Grafos: Explicación del paradigma de las bases de datos de grafos, sus ventajas para modelar relaciones complejas como el contexto geoespacial, y por qué Neo4j </w:t>
+      </w:r>
+      <w:r>
+        <w:t>Desktop</w:t>
+      </w:r>
+      <w:r>
+        <w:t xml:space="preserve"> fue la elección adecuada para este proyecto (escalabilidad, rendimiento, </w:t>
       </w:r>
       <w:proofErr w:type="spellStart"/>
       <w:r>
@@ -18123,6 +18469,7 @@
       </w:pPr>
       <w:proofErr w:type="spellStart"/>
       <w:r>
+        <w:lastRenderedPageBreak/>
         <w:t>Embeddings</w:t>
       </w:r>
       <w:proofErr w:type="spellEnd"/>
@@ -18171,7 +18518,10 @@
         </w:numPr>
       </w:pPr>
       <w:r>
-        <w:t>Diseño y Modelado del Grafo en Neo4j Aura</w:t>
+        <w:t xml:space="preserve">Diseño y Modelado del Grafo en Neo4j </w:t>
+      </w:r>
+      <w:r>
+        <w:t>Desktop</w:t>
       </w:r>
     </w:p>
     <w:p>
@@ -18211,7 +18561,6 @@
         </w:numPr>
       </w:pPr>
       <w:r>
-        <w:lastRenderedPageBreak/>
         <w:t>Relaciones: Descripción de las relaciones definidas (CERCA_DE, ACCESIBLE_POR) y sus propiedades (ej., distancia, tiempo de viaje, tipo de servicio asociado).</w:t>
       </w:r>
     </w:p>
@@ -18264,7 +18613,13 @@
       </w:r>
       <w:proofErr w:type="spellEnd"/>
       <w:r>
-        <w:t xml:space="preserve"> como nodos en la instancia de Neo4j Aura.</w:t>
+        <w:t xml:space="preserve"> como nodos en la instancia de Neo4j </w:t>
+      </w:r>
+      <w:r>
+        <w:t>Desktop</w:t>
+      </w:r>
+      <w:r>
+        <w:t>.</w:t>
       </w:r>
     </w:p>
     <w:p>
@@ -18384,6 +18739,7 @@
         </w:numPr>
       </w:pPr>
       <w:r>
+        <w:lastRenderedPageBreak/>
         <w:t xml:space="preserve">Integración de </w:t>
       </w:r>
       <w:proofErr w:type="spellStart"/>
@@ -18492,7 +18848,6 @@
         </w:numPr>
       </w:pPr>
       <w:r>
-        <w:lastRenderedPageBreak/>
         <w:t xml:space="preserve">Descripción de los modelos de regresión candidatos considerados (ej., </w:t>
       </w:r>
       <w:proofErr w:type="spellStart"/>
@@ -18701,6 +19056,7 @@
         </w:numPr>
       </w:pPr>
       <w:r>
+        <w:lastRenderedPageBreak/>
         <w:t xml:space="preserve">Justificación explícita de la elección del modelo </w:t>
       </w:r>
       <w:proofErr w:type="gramStart"/>
@@ -18741,7 +19097,6 @@
       </w:pPr>
       <w:bookmarkStart w:id="16" w:name="_Toc201891368"/>
       <w:r>
-        <w:lastRenderedPageBreak/>
         <w:t>Resultados</w:t>
       </w:r>
       <w:bookmarkEnd w:id="16"/>
@@ -18892,6 +19247,7 @@
         </w:rPr>
       </w:pPr>
       <w:r>
+        <w:lastRenderedPageBreak/>
         <w:t xml:space="preserve">Das, S. S. S., Ali, M. E., Li, Y.-F., Kang, Y.-B., &amp; </w:t>
       </w:r>
       <w:proofErr w:type="spellStart"/>
@@ -19137,7 +19493,6 @@
       </w:r>
       <w:proofErr w:type="spellStart"/>
       <w:r>
-        <w:lastRenderedPageBreak/>
         <w:t>optimization</w:t>
       </w:r>
       <w:proofErr w:type="spellEnd"/>
@@ -19680,6 +20035,7 @@
         <w:ind w:left="1508" w:hanging="1508"/>
       </w:pPr>
       <w:r>
+        <w:lastRenderedPageBreak/>
         <w:t>Vergara-</w:t>
       </w:r>
       <w:proofErr w:type="spellStart"/>
@@ -19829,7 +20185,6 @@
           <w:bCs/>
           <w:lang w:val="es-ES"/>
         </w:rPr>
-        <w:lastRenderedPageBreak/>
         <w:t>Paraderos de Micro:</w:t>
       </w:r>
       <w:r>
@@ -22330,7 +22685,6 @@
   <w:style w:type="character" w:default="1" w:styleId="Fuentedeprrafopredeter">
     <w:name w:val="Default Paragraph Font"/>
     <w:uiPriority w:val="1"/>
-    <w:semiHidden/>
     <w:unhideWhenUsed/>
   </w:style>
   <w:style w:type="table" w:default="1" w:styleId="Tablanormal">

</xml_diff>